<commit_message>
Word file has been changed
</commit_message>
<xml_diff>
--- a/Documents/ProjectPlan/ProjectPlan.docx
+++ b/Documents/ProjectPlan/ProjectPlan.docx
@@ -10,6 +10,7 @@
           <w:docPartUnique/>
         </w:docPartObj>
       </w:sdtPr>
+      <w:sdtEndPr/>
       <w:sdtContent>
         <w:p>
           <w:r>
@@ -132,6 +133,7 @@
                                     <w:dataBinding w:prefixMappings="xmlns:ns0='http://purl.org/dc/elements/1.1/' xmlns:ns1='http://schemas.openxmlformats.org/package/2006/metadata/core-properties' " w:xpath="/ns1:coreProperties[1]/ns0:creator[1]" w:storeItemID="{6C3C8BC8-F283-45AE-878A-BAB7291924A1}"/>
                                     <w:text/>
                                   </w:sdtPr>
+                                  <w:sdtEndPr/>
                                   <w:sdtContent>
                                     <w:p>
                                       <w:pPr>
@@ -228,7 +230,7 @@
                                           <w:caps/>
                                           <w:color w:val="FFFFFF" w:themeColor="background1"/>
                                         </w:rPr>
-                                        <w:t>Multidisiplinair project</w:t>
+                                        <w:t>multidisciplinair project</w:t>
                                       </w:r>
                                     </w:sdtContent>
                                   </w:sdt>
@@ -249,6 +251,7 @@
                                       <w:dataBinding w:prefixMappings="xmlns:ns0='http://schemas.microsoft.com/office/2006/coverPageProps' " w:xpath="/ns0:CoverPageProperties[1]/ns0:CompanyAddress[1]" w:storeItemID="{55AF091B-3C7A-41E3-B477-F2FDAA23CFDA}"/>
                                       <w:text/>
                                     </w:sdtPr>
+                                    <w:sdtEndPr/>
                                     <w:sdtContent>
                                       <w:r>
                                         <w:rPr>
@@ -318,6 +321,7 @@
                                     <w:dataBinding w:prefixMappings="xmlns:ns0='http://purl.org/dc/elements/1.1/' xmlns:ns1='http://schemas.openxmlformats.org/package/2006/metadata/core-properties' " w:xpath="/ns1:coreProperties[1]/ns0:title[1]" w:storeItemID="{6C3C8BC8-F283-45AE-878A-BAB7291924A1}"/>
                                     <w:text/>
                                   </w:sdtPr>
+                                  <w:sdtEndPr/>
                                   <w:sdtContent>
                                     <w:p>
                                       <w:pPr>
@@ -383,6 +387,7 @@
                               <w:dataBinding w:prefixMappings="xmlns:ns0='http://purl.org/dc/elements/1.1/' xmlns:ns1='http://schemas.openxmlformats.org/package/2006/metadata/core-properties' " w:xpath="/ns1:coreProperties[1]/ns0:creator[1]" w:storeItemID="{6C3C8BC8-F283-45AE-878A-BAB7291924A1}"/>
                               <w:text/>
                             </w:sdtPr>
+                            <w:sdtEndPr/>
                             <w:sdtContent>
                               <w:p>
                                 <w:pPr>
@@ -479,7 +484,7 @@
                                     <w:caps/>
                                     <w:color w:val="FFFFFF" w:themeColor="background1"/>
                                   </w:rPr>
-                                  <w:t>Multidisiplinair project</w:t>
+                                  <w:t>multidisciplinair project</w:t>
                                 </w:r>
                               </w:sdtContent>
                             </w:sdt>
@@ -500,6 +505,7 @@
                                 <w:dataBinding w:prefixMappings="xmlns:ns0='http://schemas.microsoft.com/office/2006/coverPageProps' " w:xpath="/ns0:CoverPageProperties[1]/ns0:CompanyAddress[1]" w:storeItemID="{55AF091B-3C7A-41E3-B477-F2FDAA23CFDA}"/>
                                 <w:text/>
                               </w:sdtPr>
+                              <w:sdtEndPr/>
                               <w:sdtContent>
                                 <w:r>
                                   <w:rPr>
@@ -535,6 +541,7 @@
                               <w:dataBinding w:prefixMappings="xmlns:ns0='http://purl.org/dc/elements/1.1/' xmlns:ns1='http://schemas.openxmlformats.org/package/2006/metadata/core-properties' " w:xpath="/ns1:coreProperties[1]/ns0:title[1]" w:storeItemID="{6C3C8BC8-F283-45AE-878A-BAB7291924A1}"/>
                               <w:text/>
                             </w:sdtPr>
+                            <w:sdtEndPr/>
                             <w:sdtContent>
                               <w:p>
                                 <w:pPr>
@@ -580,6 +587,13 @@
     </w:sdt>
     <w:sdt>
       <w:sdtPr>
+        <w:rPr>
+          <w:rFonts w:ascii="Arial" w:eastAsiaTheme="minorHAnsi" w:hAnsi="Arial" w:cs="Arial"/>
+          <w:color w:val="auto"/>
+          <w:sz w:val="24"/>
+          <w:szCs w:val="24"/>
+          <w:lang w:eastAsia="en-US"/>
+        </w:rPr>
         <w:id w:val="1856614654"/>
         <w:docPartObj>
           <w:docPartGallery w:val="Table of Contents"/>
@@ -588,13 +602,8 @@
       </w:sdtPr>
       <w:sdtEndPr>
         <w:rPr>
-          <w:rFonts w:ascii="Arial" w:eastAsiaTheme="minorHAnsi" w:hAnsi="Arial" w:cs="Arial"/>
           <w:b/>
           <w:bCs/>
-          <w:color w:val="auto"/>
-          <w:sz w:val="24"/>
-          <w:szCs w:val="24"/>
-          <w:lang w:eastAsia="en-US"/>
         </w:rPr>
       </w:sdtEndPr>
       <w:sdtContent>
@@ -603,12 +612,7 @@
             <w:pStyle w:val="Kopvaninhoudsopgave"/>
           </w:pPr>
           <w:r>
-            <w:t>Inhoudsop</w:t>
-          </w:r>
-          <w:bookmarkStart w:id="0" w:name="_GoBack"/>
-          <w:bookmarkEnd w:id="0"/>
-          <w:r>
-            <w:t>gave</w:t>
+            <w:t>Inhoudsopgave</w:t>
           </w:r>
         </w:p>
         <w:p>
@@ -1468,7 +1472,7 @@
           <w:b/>
         </w:rPr>
       </w:pPr>
-      <w:bookmarkStart w:id="1" w:name="_Toc516523206"/>
+      <w:bookmarkStart w:id="0" w:name="_Toc516523206"/>
       <w:r>
         <w:rPr>
           <w:b/>
@@ -1476,56 +1480,173 @@
         <w:lastRenderedPageBreak/>
         <w:t>Inleiding</w:t>
       </w:r>
+      <w:bookmarkEnd w:id="0"/>
+    </w:p>
+    <w:p>
+      <w:bookmarkStart w:id="1" w:name="_Hlk516523831"/>
+      <w:r>
+        <w:t>Dit project betreft een multidisciplinair project waarin de bestaande applicatie voor het Koning Willem 1 College verder wordt uitgewerkt en geoptimaliseerd.</w:t>
+      </w:r>
+      <w:r>
+        <w:t xml:space="preserve"> </w:t>
+      </w:r>
+    </w:p>
+    <w:p>
+      <w:r>
+        <w:t>De bestaande applicatie betreft een web-</w:t>
+      </w:r>
+      <w:proofErr w:type="spellStart"/>
+      <w:r>
+        <w:t>based</w:t>
+      </w:r>
+      <w:proofErr w:type="spellEnd"/>
+      <w:r>
+        <w:t xml:space="preserve"> app, waarin leerlingen naar bepaalde Points of Interest (Nader genoemd POI) kunnen lopen. Aan elke POI hangt een bepaalde opdracht. Leerlingen krijgen een opdracht vel mee waarop ze deze invullen. Sommige POI worden pas binnen een bepaalde straal zichtbaar.</w:t>
+      </w:r>
+    </w:p>
+    <w:p>
+      <w:r>
+        <w:t xml:space="preserve">Aan ons als team de taak om deze bestaande applicatie uit te werken dat deze voldoet aan de eisen die genoemd zijn in het “Programma van Eisen”. </w:t>
+      </w:r>
+      <w:r>
+        <w:t>Bij het kopje doelstellingen worden deze nader omschreven.</w:t>
+      </w:r>
+    </w:p>
+    <w:p>
+      <w:pPr>
+        <w:pStyle w:val="Kop1"/>
+        <w:rPr>
+          <w:b/>
+        </w:rPr>
+      </w:pPr>
+      <w:bookmarkStart w:id="2" w:name="_Toc516523207"/>
       <w:bookmarkEnd w:id="1"/>
-    </w:p>
-    <w:p>
-      <w:r>
-        <w:t>Dit project betreft een multidisciplinair project waarin de bestaande applicatie voor het Koning Willem 1 College verder wordt uitgewerkt en geoptimaliseerd.</w:t>
-      </w:r>
-      <w:r>
-        <w:t xml:space="preserve"> </w:t>
-      </w:r>
-    </w:p>
-    <w:p>
-      <w:r>
-        <w:t>De bestaande applicatie betreft een web-</w:t>
-      </w:r>
+      <w:r>
+        <w:rPr>
+          <w:b/>
+        </w:rPr>
+        <w:t>Doelstellingen</w:t>
+      </w:r>
+      <w:bookmarkEnd w:id="2"/>
+    </w:p>
+    <w:p>
+      <w:r>
+        <w:t>De doelstellingen voor het project zijn als volgt:</w:t>
+      </w:r>
+    </w:p>
+    <w:p>
+      <w:pPr>
+        <w:pStyle w:val="Lijstalinea"/>
+        <w:numPr>
+          <w:ilvl w:val="0"/>
+          <w:numId w:val="1"/>
+        </w:numPr>
+      </w:pPr>
+      <w:bookmarkStart w:id="3" w:name="_Hlk516524740"/>
+      <w:bookmarkStart w:id="4" w:name="_GoBack"/>
+      <w:r>
+        <w:t>Het moet mogelijk zijn dat elke afdeling binnen het KW1C deze app kan gebruiken.</w:t>
+      </w:r>
+    </w:p>
+    <w:p>
+      <w:pPr>
+        <w:pStyle w:val="Lijstalinea"/>
+        <w:numPr>
+          <w:ilvl w:val="0"/>
+          <w:numId w:val="1"/>
+        </w:numPr>
+      </w:pPr>
+      <w:r>
+        <w:t>Het moet mogelijk zijn dat een leraar een route kan aanmaken en wijzigen</w:t>
+      </w:r>
+    </w:p>
+    <w:p>
+      <w:pPr>
+        <w:pStyle w:val="Lijstalinea"/>
+        <w:numPr>
+          <w:ilvl w:val="0"/>
+          <w:numId w:val="1"/>
+        </w:numPr>
+      </w:pPr>
+      <w:r>
+        <w:t>Leerlingen moeten in een groep ingedeeld kunnen worden</w:t>
+      </w:r>
+    </w:p>
+    <w:p>
+      <w:pPr>
+        <w:pStyle w:val="Lijstalinea"/>
+        <w:numPr>
+          <w:ilvl w:val="0"/>
+          <w:numId w:val="1"/>
+        </w:numPr>
+      </w:pPr>
+      <w:r>
+        <w:t>Leerlingen kunnen met hun groep een bepaalde route lopen</w:t>
+      </w:r>
+    </w:p>
+    <w:p>
+      <w:pPr>
+        <w:pStyle w:val="Lijstalinea"/>
+        <w:numPr>
+          <w:ilvl w:val="0"/>
+          <w:numId w:val="1"/>
+        </w:numPr>
+      </w:pPr>
+      <w:r>
+        <w:t>Leerlingen moeten digitaal hun antwoorden kunnen inleveren</w:t>
+      </w:r>
+    </w:p>
+    <w:p>
+      <w:pPr>
+        <w:pStyle w:val="Lijstalinea"/>
+        <w:numPr>
+          <w:ilvl w:val="0"/>
+          <w:numId w:val="1"/>
+        </w:numPr>
+      </w:pPr>
+      <w:r>
+        <w:t>Leraren kunnen digitaal de ingestuurde gegevens zien die leerlingen ingediend hebben. Gescheiden per vraag en per groep.</w:t>
+      </w:r>
+    </w:p>
+    <w:p>
+      <w:pPr>
+        <w:pStyle w:val="Lijstalinea"/>
+        <w:numPr>
+          <w:ilvl w:val="0"/>
+          <w:numId w:val="1"/>
+        </w:numPr>
+      </w:pPr>
+      <w:r>
+        <w:t xml:space="preserve">Het geheel moet een nieuwe verse look krijgen. </w:t>
+      </w:r>
+    </w:p>
+    <w:p>
+      <w:pPr>
+        <w:pStyle w:val="Lijstalinea"/>
+        <w:numPr>
+          <w:ilvl w:val="0"/>
+          <w:numId w:val="1"/>
+        </w:numPr>
+      </w:pPr>
+      <w:r>
+        <w:t>Gedeeltes van de applicatie moeten afgeschermd worden door bepaalde rollen aan de hand van de functie van persoon.</w:t>
+      </w:r>
+    </w:p>
+    <w:p>
+      <w:pPr>
+        <w:pStyle w:val="Lijstalinea"/>
+        <w:numPr>
+          <w:ilvl w:val="0"/>
+          <w:numId w:val="1"/>
+        </w:numPr>
+      </w:pPr>
       <w:proofErr w:type="spellStart"/>
       <w:r>
-        <w:t>based</w:t>
+        <w:t>Admin</w:t>
       </w:r>
       <w:proofErr w:type="spellEnd"/>
       <w:r>
-        <w:t xml:space="preserve"> app, waarin leerlingen naar bepaalde Points of Interest (Nader genoemd POI) kunnen lopen. Aan elke POI hangt een bepaalde opdracht. Leerlingen krijgen een opdracht vel mee waarop ze deze invullen. Sommige POI worden pas binnen een bepaalde straal zichtbaar.</w:t>
-      </w:r>
-    </w:p>
-    <w:p>
-      <w:r>
-        <w:t xml:space="preserve">Aan ons als team de taak om deze bestaande applicatie uit te werken dat deze voldoet aan de eisen die genoemd zijn in het “Programma van Eisen”. </w:t>
-      </w:r>
-      <w:r>
-        <w:t>Bij het kopje doelstellingen worden deze nader omschreven.</w:t>
-      </w:r>
-    </w:p>
-    <w:p>
-      <w:pPr>
-        <w:pStyle w:val="Kop1"/>
-        <w:rPr>
-          <w:b/>
-        </w:rPr>
-      </w:pPr>
-      <w:bookmarkStart w:id="2" w:name="_Toc516523207"/>
-      <w:r>
-        <w:rPr>
-          <w:b/>
-        </w:rPr>
-        <w:t>Doelstellingen</w:t>
-      </w:r>
-      <w:bookmarkEnd w:id="2"/>
-    </w:p>
-    <w:p>
-      <w:r>
-        <w:t>De doelstellingen voor het project zijn als volgt:</w:t>
+        <w:t xml:space="preserve"> moet een login kunnen aanmaken als leraar hierom vraagt. De inloggegevens kunnen automatisch verstuurd worden.</w:t>
       </w:r>
     </w:p>
     <w:p>
@@ -1537,7 +1658,23 @@
         </w:numPr>
       </w:pPr>
       <w:r>
-        <w:t>Het moet mogelijk zijn dat elke afdeling binnen het KW1C deze app kan gebruiken.</w:t>
+        <w:t xml:space="preserve">Elke afdeling krijgt hun eigen specifieke </w:t>
+      </w:r>
+      <w:proofErr w:type="spellStart"/>
+      <w:r>
+        <w:t>url</w:t>
+      </w:r>
+      <w:proofErr w:type="spellEnd"/>
+      <w:r>
+        <w:t xml:space="preserve">, die door de </w:t>
+      </w:r>
+      <w:proofErr w:type="spellStart"/>
+      <w:r>
+        <w:t>admin</w:t>
+      </w:r>
+      <w:proofErr w:type="spellEnd"/>
+      <w:r>
+        <w:t xml:space="preserve"> aangemaakt dient te worden.</w:t>
       </w:r>
     </w:p>
     <w:p>
@@ -1549,138 +1686,11 @@
         </w:numPr>
       </w:pPr>
       <w:r>
-        <w:t>Het moet mogelijk zijn dat een leraar een route kan aanmaken en wijzigen</w:t>
-      </w:r>
-    </w:p>
-    <w:p>
-      <w:pPr>
-        <w:pStyle w:val="Lijstalinea"/>
-        <w:numPr>
-          <w:ilvl w:val="0"/>
-          <w:numId w:val="1"/>
-        </w:numPr>
-      </w:pPr>
-      <w:r>
-        <w:t>Leerlingen moeten in een groep ingedeeld kunnen worden</w:t>
-      </w:r>
-    </w:p>
-    <w:p>
-      <w:pPr>
-        <w:pStyle w:val="Lijstalinea"/>
-        <w:numPr>
-          <w:ilvl w:val="0"/>
-          <w:numId w:val="1"/>
-        </w:numPr>
-      </w:pPr>
-      <w:r>
-        <w:t>Leerlingen kunnen met hun groep een bepaalde route lopen</w:t>
-      </w:r>
-    </w:p>
-    <w:p>
-      <w:pPr>
-        <w:pStyle w:val="Lijstalinea"/>
-        <w:numPr>
-          <w:ilvl w:val="0"/>
-          <w:numId w:val="1"/>
-        </w:numPr>
-      </w:pPr>
-      <w:r>
-        <w:t>Leerlingen moeten digitaal hun antwoorden kunnen inleveren</w:t>
-      </w:r>
-    </w:p>
-    <w:p>
-      <w:pPr>
-        <w:pStyle w:val="Lijstalinea"/>
-        <w:numPr>
-          <w:ilvl w:val="0"/>
-          <w:numId w:val="1"/>
-        </w:numPr>
-      </w:pPr>
-      <w:r>
-        <w:t>Leraren kunnen digitaal de ingestuurde gegevens zien die leerlingen ingediend hebben. Gescheiden per vraag en per groep.</w:t>
-      </w:r>
-    </w:p>
-    <w:p>
-      <w:pPr>
-        <w:pStyle w:val="Lijstalinea"/>
-        <w:numPr>
-          <w:ilvl w:val="0"/>
-          <w:numId w:val="1"/>
-        </w:numPr>
-      </w:pPr>
-      <w:r>
-        <w:t xml:space="preserve">Het geheel moet een nieuwe verse look krijgen. </w:t>
-      </w:r>
-    </w:p>
-    <w:p>
-      <w:pPr>
-        <w:pStyle w:val="Lijstalinea"/>
-        <w:numPr>
-          <w:ilvl w:val="0"/>
-          <w:numId w:val="1"/>
-        </w:numPr>
-      </w:pPr>
-      <w:r>
-        <w:t>Gedeeltes van de applicatie moeten afgeschermd worden door bepaalde rollen aan de hand van de functie van persoon.</w:t>
-      </w:r>
-    </w:p>
-    <w:p>
-      <w:pPr>
-        <w:pStyle w:val="Lijstalinea"/>
-        <w:numPr>
-          <w:ilvl w:val="0"/>
-          <w:numId w:val="1"/>
-        </w:numPr>
-      </w:pPr>
-      <w:proofErr w:type="spellStart"/>
-      <w:r>
-        <w:t>Admin</w:t>
-      </w:r>
-      <w:proofErr w:type="spellEnd"/>
-      <w:r>
-        <w:t xml:space="preserve"> moet een login kunnen aanmaken als leraar hierom vraagt. De inloggegevens kunnen automatisch verstuurd worden.</w:t>
-      </w:r>
-    </w:p>
-    <w:p>
-      <w:pPr>
-        <w:pStyle w:val="Lijstalinea"/>
-        <w:numPr>
-          <w:ilvl w:val="0"/>
-          <w:numId w:val="1"/>
-        </w:numPr>
-      </w:pPr>
-      <w:r>
-        <w:t xml:space="preserve">Elke afdeling krijgt hun eigen specifieke </w:t>
-      </w:r>
-      <w:proofErr w:type="spellStart"/>
-      <w:r>
-        <w:t>url</w:t>
-      </w:r>
-      <w:proofErr w:type="spellEnd"/>
-      <w:r>
-        <w:t xml:space="preserve">, die door de </w:t>
-      </w:r>
-      <w:proofErr w:type="spellStart"/>
-      <w:r>
-        <w:t>admin</w:t>
-      </w:r>
-      <w:proofErr w:type="spellEnd"/>
-      <w:r>
-        <w:t xml:space="preserve"> aangemaakt dient te worden.</w:t>
-      </w:r>
-    </w:p>
-    <w:p>
-      <w:pPr>
-        <w:pStyle w:val="Lijstalinea"/>
-        <w:numPr>
-          <w:ilvl w:val="0"/>
-          <w:numId w:val="1"/>
-        </w:numPr>
-      </w:pPr>
-      <w:r>
         <w:t xml:space="preserve">Alle opslaan processen dienen geheel automatisch te verlopen. Er hoeft door een eindgebruiker niks aangepast te worden in de broncode zelf. </w:t>
       </w:r>
     </w:p>
+    <w:bookmarkEnd w:id="3"/>
+    <w:bookmarkEnd w:id="4"/>
     <w:p>
       <w:pPr>
         <w:pStyle w:val="Kop1"/>
@@ -1729,7 +1739,7 @@
           <w:b/>
         </w:rPr>
       </w:pPr>
-      <w:bookmarkStart w:id="3" w:name="_Toc516523208"/>
+      <w:bookmarkStart w:id="5" w:name="_Toc516523208"/>
       <w:r>
         <w:rPr>
           <w:b/>
@@ -1737,7 +1747,7 @@
         <w:lastRenderedPageBreak/>
         <w:t>Betrokkenen</w:t>
       </w:r>
-      <w:bookmarkEnd w:id="3"/>
+      <w:bookmarkEnd w:id="5"/>
     </w:p>
     <w:p>
       <w:r>
@@ -1921,14 +1931,14 @@
           <w:b/>
         </w:rPr>
       </w:pPr>
-      <w:bookmarkStart w:id="4" w:name="_Toc516523209"/>
+      <w:bookmarkStart w:id="6" w:name="_Toc516523209"/>
       <w:r>
         <w:rPr>
           <w:b/>
         </w:rPr>
         <w:t>Benodigdheden</w:t>
       </w:r>
-      <w:bookmarkEnd w:id="4"/>
+      <w:bookmarkEnd w:id="6"/>
     </w:p>
     <w:p>
       <w:r>
@@ -2055,7 +2065,7 @@
           <w:b/>
         </w:rPr>
       </w:pPr>
-      <w:bookmarkStart w:id="5" w:name="_Toc516523210"/>
+      <w:bookmarkStart w:id="7" w:name="_Toc516523210"/>
       <w:r>
         <w:rPr>
           <w:b/>
@@ -2063,7 +2073,7 @@
         <w:lastRenderedPageBreak/>
         <w:t>Takenlijst</w:t>
       </w:r>
-      <w:bookmarkEnd w:id="5"/>
+      <w:bookmarkEnd w:id="7"/>
     </w:p>
     <w:p>
       <w:r>
@@ -2449,7 +2459,7 @@
           <w:b/>
         </w:rPr>
       </w:pPr>
-      <w:bookmarkStart w:id="6" w:name="_Toc516523211"/>
+      <w:bookmarkStart w:id="8" w:name="_Toc516523211"/>
       <w:r>
         <w:rPr>
           <w:b/>
@@ -2457,7 +2467,7 @@
         <w:lastRenderedPageBreak/>
         <w:t>Planning</w:t>
       </w:r>
-      <w:bookmarkEnd w:id="6"/>
+      <w:bookmarkEnd w:id="8"/>
     </w:p>
     <w:tbl>
       <w:tblPr>
@@ -2715,24 +2725,24 @@
           <w:b/>
         </w:rPr>
       </w:pPr>
-      <w:bookmarkStart w:id="7" w:name="_Toc516523212"/>
+      <w:bookmarkStart w:id="9" w:name="_Toc516523212"/>
       <w:r>
         <w:rPr>
           <w:b/>
         </w:rPr>
         <w:t>Risicoanalyse</w:t>
       </w:r>
-      <w:bookmarkEnd w:id="7"/>
+      <w:bookmarkEnd w:id="9"/>
     </w:p>
     <w:p>
       <w:pPr>
         <w:pStyle w:val="Kop2"/>
       </w:pPr>
-      <w:bookmarkStart w:id="8" w:name="_Toc516523213"/>
+      <w:bookmarkStart w:id="10" w:name="_Toc516523213"/>
       <w:r>
         <w:t>Afdwalen</w:t>
       </w:r>
-      <w:bookmarkEnd w:id="8"/>
+      <w:bookmarkEnd w:id="10"/>
     </w:p>
     <w:p>
       <w:pPr>
@@ -2771,11 +2781,11 @@
       <w:pPr>
         <w:pStyle w:val="Kop2"/>
       </w:pPr>
-      <w:bookmarkStart w:id="9" w:name="_Toc516523214"/>
+      <w:bookmarkStart w:id="11" w:name="_Toc516523214"/>
       <w:r>
         <w:t>Meeliftfactor</w:t>
       </w:r>
-      <w:bookmarkEnd w:id="9"/>
+      <w:bookmarkEnd w:id="11"/>
     </w:p>
     <w:p>
       <w:pPr>
@@ -2794,11 +2804,11 @@
       <w:pPr>
         <w:pStyle w:val="Kop2"/>
       </w:pPr>
-      <w:bookmarkStart w:id="10" w:name="_Toc516523215"/>
+      <w:bookmarkStart w:id="12" w:name="_Toc516523215"/>
       <w:r>
         <w:t>Onderlinge problemen.</w:t>
       </w:r>
-      <w:bookmarkEnd w:id="10"/>
+      <w:bookmarkEnd w:id="12"/>
     </w:p>
     <w:p>
       <w:pPr>
@@ -2820,14 +2830,14 @@
           <w:b/>
         </w:rPr>
       </w:pPr>
-      <w:bookmarkStart w:id="11" w:name="_Toc516523216"/>
+      <w:bookmarkStart w:id="13" w:name="_Toc516523216"/>
       <w:r>
         <w:rPr>
           <w:b/>
         </w:rPr>
         <w:t>Projectgrenzen</w:t>
       </w:r>
-      <w:bookmarkEnd w:id="11"/>
+      <w:bookmarkEnd w:id="13"/>
     </w:p>
     <w:p>
       <w:r>
@@ -3798,6 +3808,7 @@
   <w:style w:type="character" w:default="1" w:styleId="Standaardalinea-lettertype">
     <w:name w:val="Default Paragraph Font"/>
     <w:uiPriority w:val="1"/>
+    <w:semiHidden/>
     <w:unhideWhenUsed/>
   </w:style>
   <w:style w:type="table" w:default="1" w:styleId="Standaardtabel">
@@ -4340,7 +4351,7 @@
 </file>
 
 <file path=customXml/itemProps2.xml><?xml version="1.0" encoding="utf-8"?>
-<ds:datastoreItem xmlns:ds="http://schemas.openxmlformats.org/officeDocument/2006/customXml" ds:itemID="{654EE7B9-5621-4E1F-B199-2EF93951F5B8}">
+<ds:datastoreItem xmlns:ds="http://schemas.openxmlformats.org/officeDocument/2006/customXml" ds:itemID="{6EA90D54-26A6-4BB6-B262-C86B43E29098}">
   <ds:schemaRefs>
     <ds:schemaRef ds:uri="http://schemas.openxmlformats.org/officeDocument/2006/bibliography"/>
   </ds:schemaRefs>

</xml_diff>